<commit_message>
2 June setting up report and updating mikkie daily reflections
</commit_message>
<xml_diff>
--- a/Report.docx
+++ b/Report.docx
@@ -1,35 +1,220 @@
 
 <file path=word/document.xml><?xml version="1.0" encoding="utf-8"?>
-<w:document xmlns:wpc="http://schemas.microsoft.com/office/word/2010/wordprocessingCanvas" xmlns:cx="http://schemas.microsoft.com/office/drawing/2014/chartex" xmlns:cx1="http://schemas.microsoft.com/office/drawing/2015/9/8/chartex" xmlns:cx2="http://schemas.microsoft.com/office/drawing/2015/10/21/chartex" xmlns:cx3="http://schemas.microsoft.com/office/drawing/2016/5/9/chartex" xmlns:cx4="http://schemas.microsoft.com/office/drawing/2016/5/10/chartex" xmlns:cx5="http://schemas.microsoft.com/office/drawing/2016/5/11/chartex" xmlns:cx6="http://schemas.microsoft.com/office/drawing/2016/5/12/chartex" xmlns:cx7="http://schemas.microsoft.com/office/drawing/2016/5/13/chartex" xmlns:cx8="http://schemas.microsoft.com/office/drawing/2016/5/14/chartex" xmlns:mc="http://schemas.openxmlformats.org/markup-compatibility/2006" xmlns:aink="http://schemas.microsoft.com/office/drawing/2016/ink" xmlns:am3d="http://schemas.microsoft.com/office/drawing/2017/model3d" xmlns:o="urn:schemas-microsoft-com:office:office" xmlns:r="http://schemas.openxmlformats.org/officeDocument/2006/relationships" xmlns:m="http://schemas.openxmlformats.org/officeDocument/2006/math" xmlns:v="urn:schemas-microsoft-com:vml" xmlns:wp14="http://schemas.microsoft.com/office/word/2010/wordprocessingDrawing" xmlns:wp="http://schemas.openxmlformats.org/drawingml/2006/wordprocessingDrawing" xmlns:w10="urn:schemas-microsoft-com:office:word" xmlns:w="http://schemas.openxmlformats.org/wordprocessingml/2006/main" xmlns:w14="http://schemas.microsoft.com/office/word/2010/wordml" xmlns:w15="http://schemas.microsoft.com/office/word/2012/wordml" xmlns:w16cex="http://schemas.microsoft.com/office/word/2018/wordml/cex" xmlns:w16cid="http://schemas.microsoft.com/office/word/2016/wordml/cid" xmlns:w16="http://schemas.microsoft.com/office/word/2018/wordml" xmlns:w16sdtdh="http://schemas.microsoft.com/office/word/2020/wordml/sdtdatahash" xmlns:w16se="http://schemas.microsoft.com/office/word/2015/wordml/symex" xmlns:wpg="http://schemas.microsoft.com/office/word/2010/wordprocessingGroup" xmlns:wpi="http://schemas.microsoft.com/office/word/2010/wordprocessingInk" xmlns:wne="http://schemas.microsoft.com/office/word/2006/wordml" xmlns:wps="http://schemas.microsoft.com/office/word/2010/wordprocessingShape" mc:Ignorable="w14 w15 w16se w16cid w16 w16cex w16sdtdh wp14">
+<w:document xmlns:wpc="http://schemas.microsoft.com/office/word/2010/wordprocessingCanvas" xmlns:cx="http://schemas.microsoft.com/office/drawing/2014/chartex" xmlns:cx1="http://schemas.microsoft.com/office/drawing/2015/9/8/chartex" xmlns:cx2="http://schemas.microsoft.com/office/drawing/2015/10/21/chartex" xmlns:cx3="http://schemas.microsoft.com/office/drawing/2016/5/9/chartex" xmlns:cx4="http://schemas.microsoft.com/office/drawing/2016/5/10/chartex" xmlns:cx5="http://schemas.microsoft.com/office/drawing/2016/5/11/chartex" xmlns:cx6="http://schemas.microsoft.com/office/drawing/2016/5/12/chartex" xmlns:cx7="http://schemas.microsoft.com/office/drawing/2016/5/13/chartex" xmlns:cx8="http://schemas.microsoft.com/office/drawing/2016/5/14/chartex" xmlns:mc="http://schemas.openxmlformats.org/markup-compatibility/2006" xmlns:aink="http://schemas.microsoft.com/office/drawing/2016/ink" xmlns:am3d="http://schemas.microsoft.com/office/drawing/2017/model3d" xmlns:o="urn:schemas-microsoft-com:office:office" xmlns:oel="http://schemas.microsoft.com/office/2019/extlst" xmlns:r="http://schemas.openxmlformats.org/officeDocument/2006/relationships" xmlns:m="http://schemas.openxmlformats.org/officeDocument/2006/math" xmlns:v="urn:schemas-microsoft-com:vml" xmlns:wp14="http://schemas.microsoft.com/office/word/2010/wordprocessingDrawing" xmlns:wp="http://schemas.openxmlformats.org/drawingml/2006/wordprocessingDrawing" xmlns:w10="urn:schemas-microsoft-com:office:word" xmlns:w="http://schemas.openxmlformats.org/wordprocessingml/2006/main" xmlns:w14="http://schemas.microsoft.com/office/word/2010/wordml" xmlns:w15="http://schemas.microsoft.com/office/word/2012/wordml" xmlns:w16cex="http://schemas.microsoft.com/office/word/2018/wordml/cex" xmlns:w16cid="http://schemas.microsoft.com/office/word/2016/wordml/cid" xmlns:w16="http://schemas.microsoft.com/office/word/2018/wordml" xmlns:w16sdtdh="http://schemas.microsoft.com/office/word/2020/wordml/sdtdatahash" xmlns:w16se="http://schemas.microsoft.com/office/word/2015/wordml/symex" xmlns:wpg="http://schemas.microsoft.com/office/word/2010/wordprocessingGroup" xmlns:wpi="http://schemas.microsoft.com/office/word/2010/wordprocessingInk" xmlns:wne="http://schemas.microsoft.com/office/word/2006/wordml" xmlns:wps="http://schemas.microsoft.com/office/word/2010/wordprocessingShape" mc:Ignorable="w14 w15 w16se w16cid w16 w16cex w16sdtdh wp14">
   <w:body>
+    <w:p/>
     <w:p>
       <w:pPr>
         <w:pStyle w:val="Title"/>
-      </w:pPr>
-      <w:r>
-        <w:t>CS103.2 Group Project</w:t>
+        <w:pBdr>
+          <w:bottom w:val="none" w:sz="0" w:space="0" w:color="auto"/>
+        </w:pBdr>
+        <w:jc w:val="center"/>
+      </w:pPr>
+      <w:r>
+        <w:t>NZ Blood Bank System</w:t>
+      </w:r>
+    </w:p>
+    <w:p>
+      <w:pPr>
+        <w:pStyle w:val="Title"/>
+        <w:pBdr>
+          <w:bottom w:val="none" w:sz="0" w:space="0" w:color="auto"/>
+        </w:pBdr>
+        <w:jc w:val="center"/>
+        <w:rPr>
+          <w:sz w:val="40"/>
+          <w:szCs w:val="40"/>
+        </w:rPr>
+      </w:pPr>
+      <w:r>
+        <w:rPr>
+          <w:sz w:val="40"/>
+          <w:szCs w:val="40"/>
+        </w:rPr>
+        <w:t>Report</w:t>
       </w:r>
     </w:p>
     <w:p>
       <w:pPr>
         <w:pStyle w:val="Subtitle"/>
-        <w:rPr>
-          <w:rStyle w:val="Strong"/>
-        </w:rPr>
-      </w:pPr>
-      <w:r>
-        <w:rPr>
-          <w:rStyle w:val="Strong"/>
-        </w:rPr>
-        <w:t>Due 23 June 2022</w:t>
-      </w:r>
-    </w:p>
-    <w:p/>
-    <w:p>
-      <w:r>
-        <w:t xml:space="preserve">Trello Link :: </w:t>
-      </w:r>
-      <w:hyperlink r:id="rId4" w:history="1">
+        <w:jc w:val="center"/>
+        <w:rPr>
+          <w:rStyle w:val="SubtleEmphasis"/>
+          <w:i/>
+          <w:iCs/>
+          <w:color w:val="549E39" w:themeColor="accent1"/>
+        </w:rPr>
+      </w:pPr>
+      <w:r>
+        <w:rPr>
+          <w:rStyle w:val="SubtleEmphasis"/>
+          <w:i/>
+          <w:iCs/>
+          <w:color w:val="549E39" w:themeColor="accent1"/>
+        </w:rPr>
+        <w:t xml:space="preserve">By </w:t>
+      </w:r>
+      <w:proofErr w:type="spellStart"/>
+      <w:r>
+        <w:rPr>
+          <w:rStyle w:val="SubtleEmphasis"/>
+          <w:i/>
+          <w:iCs/>
+          <w:color w:val="549E39" w:themeColor="accent1"/>
+        </w:rPr>
+        <w:t>Delear</w:t>
+      </w:r>
+      <w:proofErr w:type="spellEnd"/>
+      <w:r>
+        <w:rPr>
+          <w:rStyle w:val="SubtleEmphasis"/>
+          <w:i/>
+          <w:iCs/>
+          <w:color w:val="549E39" w:themeColor="accent1"/>
+        </w:rPr>
+        <w:t xml:space="preserve"> </w:t>
+      </w:r>
+      <w:proofErr w:type="spellStart"/>
+      <w:r>
+        <w:rPr>
+          <w:rStyle w:val="SubtleEmphasis"/>
+          <w:i/>
+          <w:iCs/>
+          <w:color w:val="549E39" w:themeColor="accent1"/>
+        </w:rPr>
+        <w:t>Goolmorade</w:t>
+      </w:r>
+      <w:proofErr w:type="spellEnd"/>
+      <w:r>
+        <w:rPr>
+          <w:rStyle w:val="SubtleEmphasis"/>
+          <w:i/>
+          <w:iCs/>
+          <w:color w:val="549E39" w:themeColor="accent1"/>
+        </w:rPr>
+        <w:t>, Michaela O’Brien, and</w:t>
+      </w:r>
+      <w:r>
+        <w:rPr>
+          <w:rStyle w:val="SubtleEmphasis"/>
+          <w:i/>
+          <w:iCs/>
+          <w:color w:val="549E39" w:themeColor="accent1"/>
+        </w:rPr>
+        <w:t xml:space="preserve"> Sese </w:t>
+      </w:r>
+      <w:proofErr w:type="spellStart"/>
+      <w:r>
+        <w:rPr>
+          <w:rStyle w:val="SubtleEmphasis"/>
+          <w:i/>
+          <w:iCs/>
+          <w:color w:val="549E39" w:themeColor="accent1"/>
+        </w:rPr>
+        <w:t>Talitau</w:t>
+      </w:r>
+      <w:proofErr w:type="spellEnd"/>
+      <w:r>
+        <w:rPr>
+          <w:rStyle w:val="SubtleEmphasis"/>
+          <w:i/>
+          <w:iCs/>
+          <w:color w:val="549E39" w:themeColor="accent1"/>
+        </w:rPr>
+        <w:t xml:space="preserve"> Tio</w:t>
+      </w:r>
+    </w:p>
+    <w:p>
+      <w:pPr>
+        <w:rPr>
+          <w:rStyle w:val="SubtleEmphasis"/>
+        </w:rPr>
+      </w:pPr>
+    </w:p>
+    <w:p>
+      <w:pPr>
+        <w:rPr>
+          <w:rStyle w:val="SubtleEmphasis"/>
+        </w:rPr>
+      </w:pPr>
+    </w:p>
+    <w:p>
+      <w:pPr>
+        <w:rPr>
+          <w:rStyle w:val="SubtleEmphasis"/>
+        </w:rPr>
+      </w:pPr>
+    </w:p>
+    <w:p>
+      <w:pPr>
+        <w:rPr>
+          <w:rStyle w:val="SubtleEmphasis"/>
+        </w:rPr>
+      </w:pPr>
+    </w:p>
+    <w:p>
+      <w:pPr>
+        <w:rPr>
+          <w:rStyle w:val="SubtleEmphasis"/>
+        </w:rPr>
+      </w:pPr>
+    </w:p>
+    <w:p>
+      <w:pPr>
+        <w:rPr>
+          <w:rStyle w:val="SubtleEmphasis"/>
+        </w:rPr>
+      </w:pPr>
+    </w:p>
+    <w:p>
+      <w:pPr>
+        <w:rPr>
+          <w:rStyle w:val="SubtleEmphasis"/>
+        </w:rPr>
+      </w:pPr>
+    </w:p>
+    <w:p>
+      <w:pPr>
+        <w:rPr>
+          <w:rStyle w:val="SubtleEmphasis"/>
+        </w:rPr>
+      </w:pPr>
+    </w:p>
+    <w:p>
+      <w:pPr>
+        <w:rPr>
+          <w:rStyle w:val="SubtleEmphasis"/>
+        </w:rPr>
+      </w:pPr>
+    </w:p>
+    <w:p>
+      <w:pPr>
+        <w:rPr>
+          <w:rStyle w:val="SubtleEmphasis"/>
+        </w:rPr>
+      </w:pPr>
+    </w:p>
+    <w:p>
+      <w:pPr>
+        <w:rPr>
+          <w:rStyle w:val="SubtleEmphasis"/>
+        </w:rPr>
+      </w:pPr>
+    </w:p>
+    <w:p>
+      <w:r>
+        <w:t xml:space="preserve">Trello </w:t>
+      </w:r>
+      <w:proofErr w:type="gramStart"/>
+      <w:r>
+        <w:t>Link :</w:t>
+      </w:r>
+      <w:proofErr w:type="gramEnd"/>
+      <w:r>
+        <w:t xml:space="preserve">: </w:t>
+      </w:r>
+      <w:hyperlink r:id="rId7" w:history="1">
         <w:r>
           <w:rPr>
             <w:rStyle w:val="Hyperlink"/>
@@ -40,9 +225,17 @@
     </w:p>
     <w:p>
       <w:r>
-        <w:t xml:space="preserve">GitHub Link :: </w:t>
-      </w:r>
-      <w:hyperlink r:id="rId5" w:history="1">
+        <w:t xml:space="preserve">GitHub </w:t>
+      </w:r>
+      <w:proofErr w:type="gramStart"/>
+      <w:r>
+        <w:t>Link :</w:t>
+      </w:r>
+      <w:proofErr w:type="gramEnd"/>
+      <w:r>
+        <w:t xml:space="preserve">: </w:t>
+      </w:r>
+      <w:hyperlink r:id="rId8" w:history="1">
         <w:r>
           <w:rPr>
             <w:rStyle w:val="Hyperlink"/>
@@ -50,186 +243,476 @@
           <w:t>https://github.com/mikkie423/cs103.2.git</w:t>
         </w:r>
       </w:hyperlink>
-    </w:p>
-    <w:p>
       <w:r>
         <w:br w:type="page"/>
       </w:r>
     </w:p>
-    <w:p>
-      <w:pPr>
-        <w:pStyle w:val="Title"/>
-      </w:pPr>
+    <w:sdt>
+      <w:sdtPr>
+        <w:rPr>
+          <w:sz w:val="32"/>
+          <w:szCs w:val="32"/>
+        </w:rPr>
+        <w:id w:val="1533842071"/>
+        <w:docPartObj>
+          <w:docPartGallery w:val="Table of Contents"/>
+          <w:docPartUnique/>
+        </w:docPartObj>
+      </w:sdtPr>
+      <w:sdtEndPr>
+        <w:rPr>
+          <w:rFonts w:asciiTheme="minorHAnsi" w:eastAsiaTheme="minorEastAsia" w:hAnsiTheme="minorHAnsi" w:cstheme="minorBidi"/>
+          <w:noProof/>
+          <w:color w:val="auto"/>
+          <w:sz w:val="22"/>
+          <w:szCs w:val="22"/>
+        </w:rPr>
+      </w:sdtEndPr>
+      <w:sdtContent>
+        <w:p>
+          <w:pPr>
+            <w:pStyle w:val="TOCHeading"/>
+            <w:rPr>
+              <w:sz w:val="32"/>
+              <w:szCs w:val="32"/>
+            </w:rPr>
+          </w:pPr>
+          <w:r>
+            <w:rPr>
+              <w:sz w:val="32"/>
+              <w:szCs w:val="32"/>
+            </w:rPr>
+            <w:t>Table of Contents</w:t>
+          </w:r>
+        </w:p>
+        <w:p/>
+        <w:p>
+          <w:pPr>
+            <w:pStyle w:val="TOC1"/>
+            <w:tabs>
+              <w:tab w:val="right" w:leader="dot" w:pos="13948"/>
+            </w:tabs>
+            <w:rPr>
+              <w:noProof/>
+              <w:lang w:eastAsia="en-NZ"/>
+            </w:rPr>
+          </w:pPr>
+          <w:r>
+            <w:fldChar w:fldCharType="begin"/>
+          </w:r>
+          <w:r>
+            <w:instrText xml:space="preserve"> TOC \o "1-3" \h \z \u </w:instrText>
+          </w:r>
+          <w:r>
+            <w:fldChar w:fldCharType="separate"/>
+          </w:r>
+          <w:hyperlink w:anchor="_Toc105061458" w:history="1">
+            <w:r>
+              <w:rPr>
+                <w:rStyle w:val="Hyperlink"/>
+                <w:noProof/>
+              </w:rPr>
+              <w:t>Research (SWOT, UX, etc.)</w:t>
+            </w:r>
+            <w:r>
+              <w:rPr>
+                <w:noProof/>
+                <w:webHidden/>
+              </w:rPr>
+              <w:tab/>
+            </w:r>
+            <w:r>
+              <w:rPr>
+                <w:noProof/>
+                <w:webHidden/>
+              </w:rPr>
+              <w:fldChar w:fldCharType="begin"/>
+            </w:r>
+            <w:r>
+              <w:rPr>
+                <w:noProof/>
+                <w:webHidden/>
+              </w:rPr>
+              <w:instrText xml:space="preserve"> PAGEREF _Toc105061458 \h </w:instrText>
+            </w:r>
+            <w:r>
+              <w:rPr>
+                <w:noProof/>
+                <w:webHidden/>
+              </w:rPr>
+            </w:r>
+            <w:r>
+              <w:rPr>
+                <w:noProof/>
+                <w:webHidden/>
+              </w:rPr>
+              <w:fldChar w:fldCharType="separate"/>
+            </w:r>
+            <w:r>
+              <w:rPr>
+                <w:noProof/>
+                <w:webHidden/>
+              </w:rPr>
+              <w:t>3</w:t>
+            </w:r>
+            <w:r>
+              <w:rPr>
+                <w:noProof/>
+                <w:webHidden/>
+              </w:rPr>
+              <w:fldChar w:fldCharType="end"/>
+            </w:r>
+          </w:hyperlink>
+        </w:p>
+        <w:p>
+          <w:pPr>
+            <w:pStyle w:val="TOC1"/>
+            <w:tabs>
+              <w:tab w:val="right" w:leader="dot" w:pos="13948"/>
+            </w:tabs>
+            <w:rPr>
+              <w:noProof/>
+              <w:lang w:eastAsia="en-NZ"/>
+            </w:rPr>
+          </w:pPr>
+          <w:hyperlink w:anchor="_Toc105061459" w:history="1">
+            <w:r>
+              <w:rPr>
+                <w:rStyle w:val="Hyperlink"/>
+                <w:noProof/>
+              </w:rPr>
+              <w:t>Requirements (Business and User)</w:t>
+            </w:r>
+            <w:r>
+              <w:rPr>
+                <w:noProof/>
+                <w:webHidden/>
+              </w:rPr>
+              <w:tab/>
+            </w:r>
+            <w:r>
+              <w:rPr>
+                <w:noProof/>
+                <w:webHidden/>
+              </w:rPr>
+              <w:fldChar w:fldCharType="begin"/>
+            </w:r>
+            <w:r>
+              <w:rPr>
+                <w:noProof/>
+                <w:webHidden/>
+              </w:rPr>
+              <w:instrText xml:space="preserve"> PAGEREF _Toc105061459 \h </w:instrText>
+            </w:r>
+            <w:r>
+              <w:rPr>
+                <w:noProof/>
+                <w:webHidden/>
+              </w:rPr>
+            </w:r>
+            <w:r>
+              <w:rPr>
+                <w:noProof/>
+                <w:webHidden/>
+              </w:rPr>
+              <w:fldChar w:fldCharType="separate"/>
+            </w:r>
+            <w:r>
+              <w:rPr>
+                <w:noProof/>
+                <w:webHidden/>
+              </w:rPr>
+              <w:t>4</w:t>
+            </w:r>
+            <w:r>
+              <w:rPr>
+                <w:noProof/>
+                <w:webHidden/>
+              </w:rPr>
+              <w:fldChar w:fldCharType="end"/>
+            </w:r>
+          </w:hyperlink>
+        </w:p>
+        <w:p>
+          <w:pPr>
+            <w:pStyle w:val="TOC1"/>
+            <w:tabs>
+              <w:tab w:val="right" w:leader="dot" w:pos="13948"/>
+            </w:tabs>
+            <w:rPr>
+              <w:noProof/>
+              <w:lang w:eastAsia="en-NZ"/>
+            </w:rPr>
+          </w:pPr>
+          <w:hyperlink w:anchor="_Toc105061460" w:history="1">
+            <w:r>
+              <w:rPr>
+                <w:rStyle w:val="Hyperlink"/>
+                <w:noProof/>
+              </w:rPr>
+              <w:t>UML Diagrams</w:t>
+            </w:r>
+            <w:r>
+              <w:rPr>
+                <w:noProof/>
+                <w:webHidden/>
+              </w:rPr>
+              <w:tab/>
+            </w:r>
+            <w:r>
+              <w:rPr>
+                <w:noProof/>
+                <w:webHidden/>
+              </w:rPr>
+              <w:fldChar w:fldCharType="begin"/>
+            </w:r>
+            <w:r>
+              <w:rPr>
+                <w:noProof/>
+                <w:webHidden/>
+              </w:rPr>
+              <w:instrText xml:space="preserve"> PAGEREF _Toc105061460 \h </w:instrText>
+            </w:r>
+            <w:r>
+              <w:rPr>
+                <w:noProof/>
+                <w:webHidden/>
+              </w:rPr>
+            </w:r>
+            <w:r>
+              <w:rPr>
+                <w:noProof/>
+                <w:webHidden/>
+              </w:rPr>
+              <w:fldChar w:fldCharType="separate"/>
+            </w:r>
+            <w:r>
+              <w:rPr>
+                <w:noProof/>
+                <w:webHidden/>
+              </w:rPr>
+              <w:t>5</w:t>
+            </w:r>
+            <w:r>
+              <w:rPr>
+                <w:noProof/>
+                <w:webHidden/>
+              </w:rPr>
+              <w:fldChar w:fldCharType="end"/>
+            </w:r>
+          </w:hyperlink>
+        </w:p>
+        <w:p>
+          <w:pPr>
+            <w:pStyle w:val="TOC1"/>
+            <w:tabs>
+              <w:tab w:val="right" w:leader="dot" w:pos="13948"/>
+            </w:tabs>
+            <w:rPr>
+              <w:noProof/>
+              <w:lang w:eastAsia="en-NZ"/>
+            </w:rPr>
+          </w:pPr>
+          <w:hyperlink w:anchor="_Toc105061461" w:history="1">
+            <w:r>
+              <w:rPr>
+                <w:rStyle w:val="Hyperlink"/>
+                <w:noProof/>
+              </w:rPr>
+              <w:t>Technical Style Guide</w:t>
+            </w:r>
+            <w:r>
+              <w:rPr>
+                <w:noProof/>
+                <w:webHidden/>
+              </w:rPr>
+              <w:tab/>
+            </w:r>
+            <w:r>
+              <w:rPr>
+                <w:noProof/>
+                <w:webHidden/>
+              </w:rPr>
+              <w:fldChar w:fldCharType="begin"/>
+            </w:r>
+            <w:r>
+              <w:rPr>
+                <w:noProof/>
+                <w:webHidden/>
+              </w:rPr>
+              <w:instrText xml:space="preserve"> PAGEREF _Toc105061461 \h </w:instrText>
+            </w:r>
+            <w:r>
+              <w:rPr>
+                <w:noProof/>
+                <w:webHidden/>
+              </w:rPr>
+            </w:r>
+            <w:r>
+              <w:rPr>
+                <w:noProof/>
+                <w:webHidden/>
+              </w:rPr>
+              <w:fldChar w:fldCharType="separate"/>
+            </w:r>
+            <w:r>
+              <w:rPr>
+                <w:noProof/>
+                <w:webHidden/>
+              </w:rPr>
+              <w:t>6</w:t>
+            </w:r>
+            <w:r>
+              <w:rPr>
+                <w:noProof/>
+                <w:webHidden/>
+              </w:rPr>
+              <w:fldChar w:fldCharType="end"/>
+            </w:r>
+          </w:hyperlink>
+        </w:p>
+        <w:p>
+          <w:pPr>
+            <w:pStyle w:val="TOC1"/>
+            <w:tabs>
+              <w:tab w:val="right" w:leader="dot" w:pos="13948"/>
+            </w:tabs>
+            <w:rPr>
+              <w:noProof/>
+              <w:lang w:eastAsia="en-NZ"/>
+            </w:rPr>
+          </w:pPr>
+          <w:hyperlink w:anchor="_Toc105061462" w:history="1">
+            <w:r>
+              <w:rPr>
+                <w:rStyle w:val="Hyperlink"/>
+                <w:noProof/>
+              </w:rPr>
+              <w:t>Debugging</w:t>
+            </w:r>
+            <w:r>
+              <w:rPr>
+                <w:noProof/>
+                <w:webHidden/>
+              </w:rPr>
+              <w:tab/>
+            </w:r>
+            <w:r>
+              <w:rPr>
+                <w:noProof/>
+                <w:webHidden/>
+              </w:rPr>
+              <w:fldChar w:fldCharType="begin"/>
+            </w:r>
+            <w:r>
+              <w:rPr>
+                <w:noProof/>
+                <w:webHidden/>
+              </w:rPr>
+              <w:instrText xml:space="preserve"> PAGEREF _Toc105061462 \h </w:instrText>
+            </w:r>
+            <w:r>
+              <w:rPr>
+                <w:noProof/>
+                <w:webHidden/>
+              </w:rPr>
+            </w:r>
+            <w:r>
+              <w:rPr>
+                <w:noProof/>
+                <w:webHidden/>
+              </w:rPr>
+              <w:fldChar w:fldCharType="separate"/>
+            </w:r>
+            <w:r>
+              <w:rPr>
+                <w:noProof/>
+                <w:webHidden/>
+              </w:rPr>
+              <w:t>7</w:t>
+            </w:r>
+            <w:r>
+              <w:rPr>
+                <w:noProof/>
+                <w:webHidden/>
+              </w:rPr>
+              <w:fldChar w:fldCharType="end"/>
+            </w:r>
+          </w:hyperlink>
+        </w:p>
+        <w:p>
+          <w:r>
+            <w:rPr>
+              <w:b/>
+              <w:bCs/>
+              <w:noProof/>
+            </w:rPr>
+            <w:fldChar w:fldCharType="end"/>
+          </w:r>
+        </w:p>
+      </w:sdtContent>
+    </w:sdt>
+    <w:p>
+      <w:pPr>
+        <w:rPr>
+          <w:rFonts w:asciiTheme="majorHAnsi" w:eastAsiaTheme="majorEastAsia" w:hAnsiTheme="majorHAnsi" w:cstheme="majorBidi"/>
+          <w:color w:val="33473C" w:themeColor="text2" w:themeShade="BF"/>
+          <w:spacing w:val="5"/>
+          <w:sz w:val="52"/>
+          <w:szCs w:val="52"/>
+        </w:rPr>
+      </w:pPr>
+      <w:r>
+        <w:br w:type="page"/>
+      </w:r>
+    </w:p>
+    <w:p>
+      <w:pPr>
+        <w:pStyle w:val="Heading1"/>
+      </w:pPr>
+      <w:bookmarkStart w:id="0" w:name="_Toc105061458"/>
       <w:r>
         <w:lastRenderedPageBreak/>
-        <w:t>Meetings and Daily Overview</w:t>
-      </w:r>
-    </w:p>
-    <w:p>
-      <w:pPr>
-        <w:rPr>
-          <w:rStyle w:val="SubtleEmphasis"/>
-          <w:rFonts w:asciiTheme="majorHAnsi" w:eastAsiaTheme="majorEastAsia" w:hAnsiTheme="majorHAnsi" w:cstheme="majorBidi"/>
-          <w:i w:val="0"/>
-          <w:iCs w:val="0"/>
-          <w:spacing w:val="15"/>
-          <w:sz w:val="24"/>
-          <w:szCs w:val="24"/>
-        </w:rPr>
-      </w:pPr>
-      <w:r>
-        <w:rPr>
-          <w:rStyle w:val="SubtleEmphasis"/>
-          <w:rFonts w:asciiTheme="majorHAnsi" w:eastAsiaTheme="majorEastAsia" w:hAnsiTheme="majorHAnsi" w:cstheme="majorBidi"/>
-          <w:i w:val="0"/>
-          <w:iCs w:val="0"/>
-          <w:spacing w:val="15"/>
-          <w:sz w:val="24"/>
-          <w:szCs w:val="24"/>
-        </w:rPr>
-        <w:fldChar w:fldCharType="begin"/>
-      </w:r>
-      <w:r>
-        <w:rPr>
-          <w:rStyle w:val="SubtleEmphasis"/>
-          <w:rFonts w:asciiTheme="majorHAnsi" w:eastAsiaTheme="majorEastAsia" w:hAnsiTheme="majorHAnsi" w:cstheme="majorBidi"/>
-          <w:i w:val="0"/>
-          <w:iCs w:val="0"/>
-          <w:spacing w:val="15"/>
-          <w:sz w:val="24"/>
-          <w:szCs w:val="24"/>
-        </w:rPr>
-        <w:instrText xml:space="preserve"> DATE  \@ "d MMMM yyyy"  \* MERGEFORMAT </w:instrText>
-      </w:r>
-      <w:r>
-        <w:rPr>
-          <w:rStyle w:val="SubtleEmphasis"/>
-          <w:rFonts w:asciiTheme="majorHAnsi" w:eastAsiaTheme="majorEastAsia" w:hAnsiTheme="majorHAnsi" w:cstheme="majorBidi"/>
-          <w:i w:val="0"/>
-          <w:iCs w:val="0"/>
-          <w:spacing w:val="15"/>
-          <w:sz w:val="24"/>
-          <w:szCs w:val="24"/>
-        </w:rPr>
-        <w:fldChar w:fldCharType="separate"/>
-      </w:r>
-      <w:r>
-        <w:rPr>
-          <w:rStyle w:val="SubtleEmphasis"/>
-          <w:rFonts w:asciiTheme="majorHAnsi" w:eastAsiaTheme="majorEastAsia" w:hAnsiTheme="majorHAnsi" w:cstheme="majorBidi"/>
-          <w:i w:val="0"/>
-          <w:iCs w:val="0"/>
-          <w:noProof/>
-          <w:spacing w:val="15"/>
-          <w:sz w:val="24"/>
-          <w:szCs w:val="24"/>
-        </w:rPr>
-        <w:t>30 May 2022</w:t>
-      </w:r>
-      <w:r>
-        <w:rPr>
-          <w:rStyle w:val="SubtleEmphasis"/>
-          <w:rFonts w:asciiTheme="majorHAnsi" w:eastAsiaTheme="majorEastAsia" w:hAnsiTheme="majorHAnsi" w:cstheme="majorBidi"/>
-          <w:i w:val="0"/>
-          <w:iCs w:val="0"/>
-          <w:spacing w:val="15"/>
-          <w:sz w:val="24"/>
-          <w:szCs w:val="24"/>
-        </w:rPr>
-        <w:fldChar w:fldCharType="end"/>
-      </w:r>
-    </w:p>
-    <w:p>
-      <w:r>
-        <w:t>Meeting with Sese, Delear and Mikkie</w:t>
-      </w:r>
-      <w:r>
-        <w:t>.</w:t>
-      </w:r>
-      <w:r>
-        <w:br/>
-      </w:r>
-      <w:r>
-        <w:t>Set up Trello and GitHub pages</w:t>
-      </w:r>
-      <w:r>
-        <w:t>.</w:t>
-      </w:r>
-      <w:r>
-        <w:br/>
-      </w:r>
-      <w:r>
-        <w:t>T</w:t>
-      </w:r>
-      <w:r>
-        <w:t>rying to figure out what application we should make from the choices</w:t>
-      </w:r>
-      <w:r>
-        <w:t xml:space="preserve"> given.</w:t>
-      </w:r>
-    </w:p>
-    <w:p>
-      <w:pPr>
-        <w:rPr>
-          <w:rFonts w:asciiTheme="majorHAnsi" w:eastAsiaTheme="majorEastAsia" w:hAnsiTheme="majorHAnsi" w:cstheme="majorBidi"/>
-          <w:spacing w:val="-10"/>
-          <w:kern w:val="28"/>
-          <w:sz w:val="56"/>
-          <w:szCs w:val="56"/>
-        </w:rPr>
-      </w:pPr>
+        <w:t>Research</w:t>
+      </w:r>
+      <w:r>
+        <w:t xml:space="preserve"> (SWOT, UX, etc.)</w:t>
+      </w:r>
+      <w:bookmarkEnd w:id="0"/>
+    </w:p>
+    <w:p/>
+    <w:p>
       <w:r>
         <w:br w:type="page"/>
       </w:r>
     </w:p>
     <w:p>
       <w:pPr>
-        <w:pStyle w:val="Title"/>
-      </w:pPr>
+        <w:pStyle w:val="Heading1"/>
+      </w:pPr>
+      <w:bookmarkStart w:id="1" w:name="_Toc105061459"/>
       <w:r>
         <w:lastRenderedPageBreak/>
-        <w:t>Report</w:t>
+        <w:t>Requirements</w:t>
+      </w:r>
+      <w:r>
+        <w:t xml:space="preserve"> (Business and User)</w:t>
+      </w:r>
+      <w:bookmarkEnd w:id="1"/>
+    </w:p>
+    <w:p/>
+    <w:p>
+      <w:r>
+        <w:br w:type="page"/>
       </w:r>
     </w:p>
     <w:p>
       <w:pPr>
         <w:pStyle w:val="Heading1"/>
       </w:pPr>
-      <w:r>
-        <w:t>Research</w:t>
-      </w:r>
-      <w:r>
-        <w:t xml:space="preserve"> (SWOT, UX, etc.)</w:t>
-      </w:r>
-    </w:p>
-    <w:p/>
-    <w:p>
-      <w:r>
-        <w:br w:type="page"/>
-      </w:r>
-    </w:p>
-    <w:p>
-      <w:pPr>
-        <w:pStyle w:val="Heading1"/>
-      </w:pPr>
-      <w:r>
-        <w:t>Requirements</w:t>
-      </w:r>
-      <w:r>
-        <w:t xml:space="preserve"> (Business and User)</w:t>
-      </w:r>
-    </w:p>
-    <w:p/>
-    <w:p>
-      <w:r>
-        <w:br w:type="page"/>
-      </w:r>
-    </w:p>
-    <w:p>
-      <w:pPr>
-        <w:pStyle w:val="Heading1"/>
-      </w:pPr>
-      <w:r>
+      <w:bookmarkStart w:id="2" w:name="_Toc105061460"/>
+      <w:r>
+        <w:lastRenderedPageBreak/>
         <w:t>UML</w:t>
       </w:r>
       <w:r>
@@ -238,6 +721,7 @@
       <w:r>
         <w:t>s</w:t>
       </w:r>
+      <w:bookmarkEnd w:id="2"/>
     </w:p>
     <w:p/>
     <w:p>
@@ -259,9 +743,12 @@
       <w:pPr>
         <w:pStyle w:val="Heading1"/>
       </w:pPr>
-      <w:r>
+      <w:bookmarkStart w:id="3" w:name="_Toc105061461"/>
+      <w:r>
+        <w:lastRenderedPageBreak/>
         <w:t>Technical Style Guide</w:t>
       </w:r>
+      <w:bookmarkEnd w:id="3"/>
     </w:p>
     <w:p/>
     <w:p>
@@ -283,19 +770,116 @@
       <w:pPr>
         <w:pStyle w:val="Heading1"/>
       </w:pPr>
-      <w:r>
+      <w:bookmarkStart w:id="4" w:name="_Toc105061462"/>
+      <w:r>
+        <w:lastRenderedPageBreak/>
         <w:t>Debugging</w:t>
       </w:r>
+      <w:bookmarkEnd w:id="4"/>
     </w:p>
     <w:p/>
     <w:sectPr>
-      <w:pgSz w:w="11906" w:h="16838"/>
+      <w:headerReference w:type="first" r:id="rId9"/>
+      <w:pgSz w:w="16838" w:h="11906" w:orient="landscape"/>
       <w:pgMar w:top="1440" w:right="1440" w:bottom="1440" w:left="1440" w:header="708" w:footer="708" w:gutter="0"/>
       <w:cols w:space="708"/>
+      <w:titlePg/>
       <w:docGrid w:linePitch="360"/>
     </w:sectPr>
   </w:body>
 </w:document>
+</file>
+
+<file path=word/endnotes.xml><?xml version="1.0" encoding="utf-8"?>
+<w:endnotes xmlns:wpc="http://schemas.microsoft.com/office/word/2010/wordprocessingCanvas" xmlns:cx="http://schemas.microsoft.com/office/drawing/2014/chartex" xmlns:cx1="http://schemas.microsoft.com/office/drawing/2015/9/8/chartex" xmlns:cx2="http://schemas.microsoft.com/office/drawing/2015/10/21/chartex" xmlns:cx3="http://schemas.microsoft.com/office/drawing/2016/5/9/chartex" xmlns:cx4="http://schemas.microsoft.com/office/drawing/2016/5/10/chartex" xmlns:cx5="http://schemas.microsoft.com/office/drawing/2016/5/11/chartex" xmlns:cx6="http://schemas.microsoft.com/office/drawing/2016/5/12/chartex" xmlns:cx7="http://schemas.microsoft.com/office/drawing/2016/5/13/chartex" xmlns:cx8="http://schemas.microsoft.com/office/drawing/2016/5/14/chartex" xmlns:mc="http://schemas.openxmlformats.org/markup-compatibility/2006" xmlns:aink="http://schemas.microsoft.com/office/drawing/2016/ink" xmlns:am3d="http://schemas.microsoft.com/office/drawing/2017/model3d" xmlns:o="urn:schemas-microsoft-com:office:office" xmlns:oel="http://schemas.microsoft.com/office/2019/extlst" xmlns:r="http://schemas.openxmlformats.org/officeDocument/2006/relationships" xmlns:m="http://schemas.openxmlformats.org/officeDocument/2006/math" xmlns:v="urn:schemas-microsoft-com:vml" xmlns:wp14="http://schemas.microsoft.com/office/word/2010/wordprocessingDrawing" xmlns:wp="http://schemas.openxmlformats.org/drawingml/2006/wordprocessingDrawing" xmlns:w10="urn:schemas-microsoft-com:office:word" xmlns:w="http://schemas.openxmlformats.org/wordprocessingml/2006/main" xmlns:w14="http://schemas.microsoft.com/office/word/2010/wordml" xmlns:w15="http://schemas.microsoft.com/office/word/2012/wordml" xmlns:w16cex="http://schemas.microsoft.com/office/word/2018/wordml/cex" xmlns:w16cid="http://schemas.microsoft.com/office/word/2016/wordml/cid" xmlns:w16="http://schemas.microsoft.com/office/word/2018/wordml" xmlns:w16sdtdh="http://schemas.microsoft.com/office/word/2020/wordml/sdtdatahash" xmlns:w16se="http://schemas.microsoft.com/office/word/2015/wordml/symex" xmlns:wpg="http://schemas.microsoft.com/office/word/2010/wordprocessingGroup" xmlns:wpi="http://schemas.microsoft.com/office/word/2010/wordprocessingInk" xmlns:wne="http://schemas.microsoft.com/office/word/2006/wordml" xmlns:wps="http://schemas.microsoft.com/office/word/2010/wordprocessingShape" mc:Ignorable="w14 w15 w16se w16cid w16 w16cex w16sdtdh wp14">
+  <w:endnote w:type="separator" w:id="-1">
+    <w:p>
+      <w:pPr>
+        <w:spacing w:after="0" w:line="240" w:lineRule="auto"/>
+      </w:pPr>
+      <w:r>
+        <w:separator/>
+      </w:r>
+    </w:p>
+  </w:endnote>
+  <w:endnote w:type="continuationSeparator" w:id="0">
+    <w:p>
+      <w:pPr>
+        <w:spacing w:after="0" w:line="240" w:lineRule="auto"/>
+      </w:pPr>
+      <w:r>
+        <w:continuationSeparator/>
+      </w:r>
+    </w:p>
+  </w:endnote>
+</w:endnotes>
+</file>
+
+<file path=word/footnotes.xml><?xml version="1.0" encoding="utf-8"?>
+<w:footnotes xmlns:wpc="http://schemas.microsoft.com/office/word/2010/wordprocessingCanvas" xmlns:cx="http://schemas.microsoft.com/office/drawing/2014/chartex" xmlns:cx1="http://schemas.microsoft.com/office/drawing/2015/9/8/chartex" xmlns:cx2="http://schemas.microsoft.com/office/drawing/2015/10/21/chartex" xmlns:cx3="http://schemas.microsoft.com/office/drawing/2016/5/9/chartex" xmlns:cx4="http://schemas.microsoft.com/office/drawing/2016/5/10/chartex" xmlns:cx5="http://schemas.microsoft.com/office/drawing/2016/5/11/chartex" xmlns:cx6="http://schemas.microsoft.com/office/drawing/2016/5/12/chartex" xmlns:cx7="http://schemas.microsoft.com/office/drawing/2016/5/13/chartex" xmlns:cx8="http://schemas.microsoft.com/office/drawing/2016/5/14/chartex" xmlns:mc="http://schemas.openxmlformats.org/markup-compatibility/2006" xmlns:aink="http://schemas.microsoft.com/office/drawing/2016/ink" xmlns:am3d="http://schemas.microsoft.com/office/drawing/2017/model3d" xmlns:o="urn:schemas-microsoft-com:office:office" xmlns:oel="http://schemas.microsoft.com/office/2019/extlst" xmlns:r="http://schemas.openxmlformats.org/officeDocument/2006/relationships" xmlns:m="http://schemas.openxmlformats.org/officeDocument/2006/math" xmlns:v="urn:schemas-microsoft-com:vml" xmlns:wp14="http://schemas.microsoft.com/office/word/2010/wordprocessingDrawing" xmlns:wp="http://schemas.openxmlformats.org/drawingml/2006/wordprocessingDrawing" xmlns:w10="urn:schemas-microsoft-com:office:word" xmlns:w="http://schemas.openxmlformats.org/wordprocessingml/2006/main" xmlns:w14="http://schemas.microsoft.com/office/word/2010/wordml" xmlns:w15="http://schemas.microsoft.com/office/word/2012/wordml" xmlns:w16cex="http://schemas.microsoft.com/office/word/2018/wordml/cex" xmlns:w16cid="http://schemas.microsoft.com/office/word/2016/wordml/cid" xmlns:w16="http://schemas.microsoft.com/office/word/2018/wordml" xmlns:w16sdtdh="http://schemas.microsoft.com/office/word/2020/wordml/sdtdatahash" xmlns:w16se="http://schemas.microsoft.com/office/word/2015/wordml/symex" xmlns:wpg="http://schemas.microsoft.com/office/word/2010/wordprocessingGroup" xmlns:wpi="http://schemas.microsoft.com/office/word/2010/wordprocessingInk" xmlns:wne="http://schemas.microsoft.com/office/word/2006/wordml" xmlns:wps="http://schemas.microsoft.com/office/word/2010/wordprocessingShape" mc:Ignorable="w14 w15 w16se w16cid w16 w16cex w16sdtdh wp14">
+  <w:footnote w:type="separator" w:id="-1">
+    <w:p>
+      <w:pPr>
+        <w:spacing w:after="0" w:line="240" w:lineRule="auto"/>
+      </w:pPr>
+      <w:r>
+        <w:separator/>
+      </w:r>
+    </w:p>
+  </w:footnote>
+  <w:footnote w:type="continuationSeparator" w:id="0">
+    <w:p>
+      <w:pPr>
+        <w:spacing w:after="0" w:line="240" w:lineRule="auto"/>
+      </w:pPr>
+      <w:r>
+        <w:continuationSeparator/>
+      </w:r>
+    </w:p>
+  </w:footnote>
+</w:footnotes>
+</file>
+
+<file path=word/header1.xml><?xml version="1.0" encoding="utf-8"?>
+<w:hdr xmlns:wpc="http://schemas.microsoft.com/office/word/2010/wordprocessingCanvas" xmlns:cx="http://schemas.microsoft.com/office/drawing/2014/chartex" xmlns:cx1="http://schemas.microsoft.com/office/drawing/2015/9/8/chartex" xmlns:cx2="http://schemas.microsoft.com/office/drawing/2015/10/21/chartex" xmlns:cx3="http://schemas.microsoft.com/office/drawing/2016/5/9/chartex" xmlns:cx4="http://schemas.microsoft.com/office/drawing/2016/5/10/chartex" xmlns:cx5="http://schemas.microsoft.com/office/drawing/2016/5/11/chartex" xmlns:cx6="http://schemas.microsoft.com/office/drawing/2016/5/12/chartex" xmlns:cx7="http://schemas.microsoft.com/office/drawing/2016/5/13/chartex" xmlns:cx8="http://schemas.microsoft.com/office/drawing/2016/5/14/chartex" xmlns:mc="http://schemas.openxmlformats.org/markup-compatibility/2006" xmlns:aink="http://schemas.microsoft.com/office/drawing/2016/ink" xmlns:am3d="http://schemas.microsoft.com/office/drawing/2017/model3d" xmlns:o="urn:schemas-microsoft-com:office:office" xmlns:oel="http://schemas.microsoft.com/office/2019/extlst" xmlns:r="http://schemas.openxmlformats.org/officeDocument/2006/relationships" xmlns:m="http://schemas.openxmlformats.org/officeDocument/2006/math" xmlns:v="urn:schemas-microsoft-com:vml" xmlns:wp14="http://schemas.microsoft.com/office/word/2010/wordprocessingDrawing" xmlns:wp="http://schemas.openxmlformats.org/drawingml/2006/wordprocessingDrawing" xmlns:w10="urn:schemas-microsoft-com:office:word" xmlns:w="http://schemas.openxmlformats.org/wordprocessingml/2006/main" xmlns:w14="http://schemas.microsoft.com/office/word/2010/wordml" xmlns:w15="http://schemas.microsoft.com/office/word/2012/wordml" xmlns:w16cex="http://schemas.microsoft.com/office/word/2018/wordml/cex" xmlns:w16cid="http://schemas.microsoft.com/office/word/2016/wordml/cid" xmlns:w16="http://schemas.microsoft.com/office/word/2018/wordml" xmlns:w16sdtdh="http://schemas.microsoft.com/office/word/2020/wordml/sdtdatahash" xmlns:w16se="http://schemas.microsoft.com/office/word/2015/wordml/symex" xmlns:wpg="http://schemas.microsoft.com/office/word/2010/wordprocessingGroup" xmlns:wpi="http://schemas.microsoft.com/office/word/2010/wordprocessingInk" xmlns:wne="http://schemas.microsoft.com/office/word/2006/wordml" xmlns:wps="http://schemas.microsoft.com/office/word/2010/wordprocessingShape" mc:Ignorable="w14 w15 w16se w16cid w16 w16cex w16sdtdh wp14">
+  <w:p>
+    <w:pPr>
+      <w:pStyle w:val="NoSpacing"/>
+      <w:rPr>
+        <w:rStyle w:val="Strong"/>
+      </w:rPr>
+    </w:pPr>
+    <w:r>
+      <w:rPr>
+        <w:rStyle w:val="Strong"/>
+      </w:rPr>
+      <w:t>CS103.2 Group Project</w:t>
+    </w:r>
+    <w:r>
+      <w:rPr>
+        <w:rStyle w:val="Strong"/>
+      </w:rPr>
+      <w:ptab w:relativeTo="margin" w:alignment="center" w:leader="none"/>
+    </w:r>
+    <w:r>
+      <w:rPr>
+        <w:rStyle w:val="Strong"/>
+      </w:rPr>
+      <w:ptab w:relativeTo="margin" w:alignment="right" w:leader="none"/>
+    </w:r>
+    <w:r>
+      <w:rPr>
+        <w:rStyle w:val="Strong"/>
+      </w:rPr>
+      <w:t>Due 23 June 2022</w:t>
+    </w:r>
+  </w:p>
+  <w:p>
+    <w:pPr>
+      <w:pStyle w:val="Header"/>
+    </w:pPr>
+  </w:p>
+</w:hdr>
 </file>
 
 <file path=word/styles.xml><?xml version="1.0" encoding="utf-8"?>
@@ -1351,12 +1935,67 @@
     <w:basedOn w:val="Heading1"/>
     <w:next w:val="Normal"/>
     <w:uiPriority w:val="39"/>
-    <w:semiHidden/>
     <w:unhideWhenUsed/>
     <w:qFormat/>
     <w:rsid w:val="009122FB"/>
     <w:pPr>
       <w:outlineLvl w:val="9"/>
+    </w:pPr>
+  </w:style>
+  <w:style w:type="paragraph" w:styleId="Header">
+    <w:name w:val="header"/>
+    <w:basedOn w:val="Normal"/>
+    <w:link w:val="HeaderChar"/>
+    <w:uiPriority w:val="99"/>
+    <w:unhideWhenUsed/>
+    <w:rsid w:val="00256ED0"/>
+    <w:pPr>
+      <w:tabs>
+        <w:tab w:val="center" w:pos="4513"/>
+        <w:tab w:val="right" w:pos="9026"/>
+      </w:tabs>
+      <w:spacing w:after="0" w:line="240" w:lineRule="auto"/>
+    </w:pPr>
+  </w:style>
+  <w:style w:type="character" w:customStyle="1" w:styleId="HeaderChar">
+    <w:name w:val="Header Char"/>
+    <w:basedOn w:val="DefaultParagraphFont"/>
+    <w:link w:val="Header"/>
+    <w:uiPriority w:val="99"/>
+    <w:rsid w:val="00256ED0"/>
+  </w:style>
+  <w:style w:type="paragraph" w:styleId="Footer">
+    <w:name w:val="footer"/>
+    <w:basedOn w:val="Normal"/>
+    <w:link w:val="FooterChar"/>
+    <w:uiPriority w:val="99"/>
+    <w:unhideWhenUsed/>
+    <w:rsid w:val="00256ED0"/>
+    <w:pPr>
+      <w:tabs>
+        <w:tab w:val="center" w:pos="4513"/>
+        <w:tab w:val="right" w:pos="9026"/>
+      </w:tabs>
+      <w:spacing w:after="0" w:line="240" w:lineRule="auto"/>
+    </w:pPr>
+  </w:style>
+  <w:style w:type="character" w:customStyle="1" w:styleId="FooterChar">
+    <w:name w:val="Footer Char"/>
+    <w:basedOn w:val="DefaultParagraphFont"/>
+    <w:link w:val="Footer"/>
+    <w:uiPriority w:val="99"/>
+    <w:rsid w:val="00256ED0"/>
+  </w:style>
+  <w:style w:type="paragraph" w:styleId="TOC1">
+    <w:name w:val="toc 1"/>
+    <w:basedOn w:val="Normal"/>
+    <w:next w:val="Normal"/>
+    <w:autoRedefine/>
+    <w:uiPriority w:val="39"/>
+    <w:unhideWhenUsed/>
+    <w:rsid w:val="00D81E7A"/>
+    <w:pPr>
+      <w:spacing w:after="100"/>
     </w:pPr>
   </w:style>
 </w:styles>
@@ -1621,4 +2260,16 @@
     </a:ext>
   </a:extLst>
 </a:theme>
+</file>
+
+<file path=customXml/item1.xml><?xml version="1.0" encoding="utf-8"?>
+<b:Sources xmlns:b="http://schemas.openxmlformats.org/officeDocument/2006/bibliography" xmlns="http://schemas.openxmlformats.org/officeDocument/2006/bibliography" SelectedStyle="\APASixthEditionOfficeOnline.xsl" StyleName="APA" Version="6"/>
+</file>
+
+<file path=customXml/itemProps1.xml><?xml version="1.0" encoding="utf-8"?>
+<ds:datastoreItem xmlns:ds="http://schemas.openxmlformats.org/officeDocument/2006/customXml" ds:itemID="{5342D4D6-E9FF-4E71-9E6D-806F43A70AF3}">
+  <ds:schemaRefs>
+    <ds:schemaRef ds:uri="http://schemas.openxmlformats.org/officeDocument/2006/bibliography"/>
+  </ds:schemaRefs>
+</ds:datastoreItem>
 </file>
</xml_diff>